<commit_message>
Updated for load testing
</commit_message>
<xml_diff>
--- a/Selmate Technical Documentation.docx
+++ b/Selmate Technical Documentation.docx
@@ -806,23 +806,7 @@
           <w:sz w:val="20"/>
           <w:szCs w:val="20"/>
         </w:rPr>
-        <w:t xml:space="preserve"> a </w:t>
-      </w:r>
-      <w:proofErr w:type="gramStart"/>
-      <w:r>
-        <w:rPr>
-          <w:sz w:val="20"/>
-          <w:szCs w:val="20"/>
-        </w:rPr>
-        <w:t>spreadsheet based</w:t>
-      </w:r>
-      <w:proofErr w:type="gramEnd"/>
-      <w:r>
-        <w:rPr>
-          <w:sz w:val="20"/>
-          <w:szCs w:val="20"/>
-        </w:rPr>
-        <w:t xml:space="preserve"> interface</w:t>
+        <w:t xml:space="preserve"> a spreadsheet based interface</w:t>
       </w:r>
       <w:r>
         <w:rPr>
@@ -1158,7 +1142,7 @@
           <v:shape id="_x0000_i1025" type="#_x0000_t75" style="width:75.75pt;height:48.75pt" o:ole="">
             <v:imagedata r:id="rId6" o:title=""/>
           </v:shape>
-          <o:OLEObject Type="Embed" ProgID="Package" ShapeID="_x0000_i1025" DrawAspect="Icon" ObjectID="_1670349797" r:id="rId7"/>
+          <o:OLEObject Type="Embed" ProgID="Package" ShapeID="_x0000_i1025" DrawAspect="Icon" ObjectID="_1671006524" r:id="rId7"/>
         </w:object>
       </w:r>
     </w:p>
@@ -1878,7 +1862,6 @@
         <w:t xml:space="preserve">.jar </w:t>
       </w:r>
       <w:proofErr w:type="spellStart"/>
-      <w:proofErr w:type="gramStart"/>
       <w:r>
         <w:rPr>
           <w:rFonts w:ascii="Consolas" w:hAnsi="Consolas" w:cs="Consolas"/>
@@ -1886,17 +1869,7 @@
           <w:sz w:val="20"/>
           <w:szCs w:val="20"/>
         </w:rPr>
-        <w:t>com.ibm.selmate</w:t>
-      </w:r>
-      <w:proofErr w:type="gramEnd"/>
-      <w:r>
-        <w:rPr>
-          <w:rFonts w:ascii="Consolas" w:hAnsi="Consolas" w:cs="Consolas"/>
-          <w:color w:val="000000"/>
-          <w:sz w:val="20"/>
-          <w:szCs w:val="20"/>
-        </w:rPr>
-        <w:t>.client</w:t>
+        <w:t>com.ibm.selmate.client</w:t>
       </w:r>
       <w:r>
         <w:t>.</w:t>
@@ -1948,7 +1921,7 @@
           <v:shape id="_x0000_i1026" type="#_x0000_t75" style="width:75.75pt;height:48.75pt" o:ole="">
             <v:imagedata r:id="rId11" o:title=""/>
           </v:shape>
-          <o:OLEObject Type="Embed" ProgID="Package" ShapeID="_x0000_i1026" DrawAspect="Icon" ObjectID="_1670349798" r:id="rId12"/>
+          <o:OLEObject Type="Embed" ProgID="Package" ShapeID="_x0000_i1026" DrawAspect="Icon" ObjectID="_1671006525" r:id="rId12"/>
         </w:object>
       </w:r>
     </w:p>
@@ -2191,7 +2164,7 @@
           <v:shape id="_x0000_i1027" type="#_x0000_t75" style="width:75.75pt;height:48.75pt" o:ole="">
             <v:imagedata r:id="rId13" o:title=""/>
           </v:shape>
-          <o:OLEObject Type="Embed" ProgID="Excel.Sheet.12" ShapeID="_x0000_i1027" DrawAspect="Icon" ObjectID="_1670349799" r:id="rId14"/>
+          <o:OLEObject Type="Embed" ProgID="Excel.Sheet.12" ShapeID="_x0000_i1027" DrawAspect="Icon" ObjectID="_1671006526" r:id="rId14"/>
         </w:object>
       </w:r>
     </w:p>
@@ -4601,23 +4574,7 @@
                 <w:szCs w:val="20"/>
               </w:rPr>
               <w:lastRenderedPageBreak/>
-              <w:t>acceptable pattern for a variable name is “[a-zA-Z_0-</w:t>
-            </w:r>
-            <w:proofErr w:type="gramStart"/>
-            <w:r>
-              <w:rPr>
-                <w:sz w:val="20"/>
-                <w:szCs w:val="20"/>
-              </w:rPr>
-              <w:t>9]+</w:t>
-            </w:r>
-            <w:proofErr w:type="gramEnd"/>
-            <w:r>
-              <w:rPr>
-                <w:sz w:val="20"/>
-                <w:szCs w:val="20"/>
-              </w:rPr>
-              <w:t xml:space="preserve">”. </w:t>
+              <w:t xml:space="preserve">acceptable pattern for a variable name is “[a-zA-Z_0-9]+”. </w:t>
             </w:r>
             <w:r>
               <w:rPr>
@@ -4825,23 +4782,7 @@
                 <w:sz w:val="20"/>
                 <w:szCs w:val="20"/>
               </w:rPr>
-              <w:t xml:space="preserve"> </w:t>
-            </w:r>
-            <w:proofErr w:type="gramStart"/>
-            <w:r>
-              <w:rPr>
-                <w:sz w:val="20"/>
-                <w:szCs w:val="20"/>
-              </w:rPr>
-              <w:t>sufficient</w:t>
-            </w:r>
-            <w:proofErr w:type="gramEnd"/>
-            <w:r>
-              <w:rPr>
-                <w:sz w:val="20"/>
-                <w:szCs w:val="20"/>
-              </w:rPr>
-              <w:t>.</w:t>
+              <w:t xml:space="preserve"> sufficient.</w:t>
             </w:r>
           </w:p>
         </w:tc>
@@ -8715,7 +8656,7 @@
           <v:shape id="_x0000_i1028" type="#_x0000_t75" style="width:75.75pt;height:48.75pt" o:ole="">
             <v:imagedata r:id="rId17" o:title=""/>
           </v:shape>
-          <o:OLEObject Type="Embed" ProgID="Excel.Sheet.12" ShapeID="_x0000_i1028" DrawAspect="Icon" ObjectID="_1670349800" r:id="rId18"/>
+          <o:OLEObject Type="Embed" ProgID="Excel.Sheet.12" ShapeID="_x0000_i1028" DrawAspect="Icon" ObjectID="_1671006527" r:id="rId18"/>
         </w:object>
       </w:r>
     </w:p>
@@ -8758,7 +8699,7 @@
           <v:shape id="_x0000_i1029" type="#_x0000_t75" style="width:75.75pt;height:48.75pt" o:ole="">
             <v:imagedata r:id="rId19" o:title=""/>
           </v:shape>
-          <o:OLEObject Type="Embed" ProgID="Package" ShapeID="_x0000_i1029" DrawAspect="Icon" ObjectID="_1670349801" r:id="rId20"/>
+          <o:OLEObject Type="Embed" ProgID="Package" ShapeID="_x0000_i1029" DrawAspect="Icon" ObjectID="_1671006528" r:id="rId20"/>
         </w:object>
       </w:r>
     </w:p>
@@ -9011,7 +8952,7 @@
           <v:shape id="_x0000_i1030" type="#_x0000_t75" style="width:75.75pt;height:48.75pt" o:ole="">
             <v:imagedata r:id="rId21" o:title=""/>
           </v:shape>
-          <o:OLEObject Type="Embed" ProgID="Excel.Sheet.12" ShapeID="_x0000_i1030" DrawAspect="Icon" ObjectID="_1670349802" r:id="rId22"/>
+          <o:OLEObject Type="Embed" ProgID="Excel.Sheet.12" ShapeID="_x0000_i1030" DrawAspect="Icon" ObjectID="_1671006529" r:id="rId22"/>
         </w:object>
       </w:r>
     </w:p>
@@ -9060,7 +9001,7 @@
           <v:shape id="_x0000_i1031" type="#_x0000_t75" style="width:75.75pt;height:48.75pt" o:ole="">
             <v:imagedata r:id="rId19" o:title=""/>
           </v:shape>
-          <o:OLEObject Type="Embed" ProgID="Package" ShapeID="_x0000_i1031" DrawAspect="Icon" ObjectID="_1670349803" r:id="rId23"/>
+          <o:OLEObject Type="Embed" ProgID="Package" ShapeID="_x0000_i1031" DrawAspect="Icon" ObjectID="_1671006530" r:id="rId23"/>
         </w:object>
       </w:r>
     </w:p>
@@ -9135,7 +9076,7 @@
           <v:shape id="_x0000_i1032" type="#_x0000_t75" style="width:75.75pt;height:48.75pt" o:ole="">
             <v:imagedata r:id="rId24" o:title=""/>
           </v:shape>
-          <o:OLEObject Type="Embed" ProgID="Excel.Sheet.12" ShapeID="_x0000_i1032" DrawAspect="Icon" ObjectID="_1670349804" r:id="rId25"/>
+          <o:OLEObject Type="Embed" ProgID="Excel.Sheet.12" ShapeID="_x0000_i1032" DrawAspect="Icon" ObjectID="_1671006531" r:id="rId25"/>
         </w:object>
       </w:r>
     </w:p>
@@ -9170,7 +9111,7 @@
           <v:shape id="_x0000_i1033" type="#_x0000_t75" style="width:75.75pt;height:48.75pt" o:ole="">
             <v:imagedata r:id="rId19" o:title=""/>
           </v:shape>
-          <o:OLEObject Type="Embed" ProgID="Package" ShapeID="_x0000_i1033" DrawAspect="Icon" ObjectID="_1670349805" r:id="rId26"/>
+          <o:OLEObject Type="Embed" ProgID="Package" ShapeID="_x0000_i1033" DrawAspect="Icon" ObjectID="_1671006532" r:id="rId26"/>
         </w:object>
       </w:r>
     </w:p>
@@ -9252,7 +9193,7 @@
           <v:shape id="_x0000_i1034" type="#_x0000_t75" style="width:75.75pt;height:48.75pt" o:ole="">
             <v:imagedata r:id="rId27" o:title=""/>
           </v:shape>
-          <o:OLEObject Type="Embed" ProgID="Excel.Sheet.12" ShapeID="_x0000_i1034" DrawAspect="Icon" ObjectID="_1670349806" r:id="rId28"/>
+          <o:OLEObject Type="Embed" ProgID="Excel.Sheet.12" ShapeID="_x0000_i1034" DrawAspect="Icon" ObjectID="_1671006533" r:id="rId28"/>
         </w:object>
       </w:r>
     </w:p>
@@ -9287,7 +9228,7 @@
           <v:shape id="_x0000_i1035" type="#_x0000_t75" style="width:75.75pt;height:48.75pt" o:ole="">
             <v:imagedata r:id="rId19" o:title=""/>
           </v:shape>
-          <o:OLEObject Type="Embed" ProgID="Package" ShapeID="_x0000_i1035" DrawAspect="Icon" ObjectID="_1670349807" r:id="rId29"/>
+          <o:OLEObject Type="Embed" ProgID="Package" ShapeID="_x0000_i1035" DrawAspect="Icon" ObjectID="_1671006534" r:id="rId29"/>
         </w:object>
       </w:r>
     </w:p>
@@ -9383,7 +9324,7 @@
           <v:shape id="_x0000_i1036" type="#_x0000_t75" style="width:75.75pt;height:48.75pt" o:ole="">
             <v:imagedata r:id="rId30" o:title=""/>
           </v:shape>
-          <o:OLEObject Type="Embed" ProgID="Excel.Sheet.12" ShapeID="_x0000_i1036" DrawAspect="Icon" ObjectID="_1670349808" r:id="rId31"/>
+          <o:OLEObject Type="Embed" ProgID="Excel.Sheet.12" ShapeID="_x0000_i1036" DrawAspect="Icon" ObjectID="_1671006535" r:id="rId31"/>
         </w:object>
       </w:r>
     </w:p>
@@ -9418,7 +9359,7 @@
           <v:shape id="_x0000_i1037" type="#_x0000_t75" style="width:75.75pt;height:48.75pt" o:ole="">
             <v:imagedata r:id="rId19" o:title=""/>
           </v:shape>
-          <o:OLEObject Type="Embed" ProgID="Package" ShapeID="_x0000_i1037" DrawAspect="Icon" ObjectID="_1670349809" r:id="rId32"/>
+          <o:OLEObject Type="Embed" ProgID="Package" ShapeID="_x0000_i1037" DrawAspect="Icon" ObjectID="_1671006536" r:id="rId32"/>
         </w:object>
       </w:r>
     </w:p>
@@ -9546,7 +9487,7 @@
           <v:shape id="_x0000_i1038" type="#_x0000_t75" style="width:75.75pt;height:48.75pt" o:ole="">
             <v:imagedata r:id="rId33" o:title=""/>
           </v:shape>
-          <o:OLEObject Type="Embed" ProgID="Excel.Sheet.12" ShapeID="_x0000_i1038" DrawAspect="Icon" ObjectID="_1670349810" r:id="rId34"/>
+          <o:OLEObject Type="Embed" ProgID="Excel.Sheet.12" ShapeID="_x0000_i1038" DrawAspect="Icon" ObjectID="_1671006537" r:id="rId34"/>
         </w:object>
       </w:r>
     </w:p>
@@ -9581,7 +9522,7 @@
           <v:shape id="_x0000_i1039" type="#_x0000_t75" style="width:75.75pt;height:48.75pt" o:ole="">
             <v:imagedata r:id="rId19" o:title=""/>
           </v:shape>
-          <o:OLEObject Type="Embed" ProgID="Package" ShapeID="_x0000_i1039" DrawAspect="Icon" ObjectID="_1670349811" r:id="rId35"/>
+          <o:OLEObject Type="Embed" ProgID="Package" ShapeID="_x0000_i1039" DrawAspect="Icon" ObjectID="_1671006538" r:id="rId35"/>
         </w:object>
       </w:r>
     </w:p>
@@ -9773,7 +9714,7 @@
           <v:shape id="_x0000_i1040" type="#_x0000_t75" style="width:75.75pt;height:48.75pt" o:ole="">
             <v:imagedata r:id="rId36" o:title=""/>
           </v:shape>
-          <o:OLEObject Type="Embed" ProgID="Package" ShapeID="_x0000_i1040" DrawAspect="Icon" ObjectID="_1670349812" r:id="rId37"/>
+          <o:OLEObject Type="Embed" ProgID="Package" ShapeID="_x0000_i1040" DrawAspect="Icon" ObjectID="_1671006539" r:id="rId37"/>
         </w:object>
       </w:r>
     </w:p>
@@ -9808,7 +9749,7 @@
           <v:shape id="_x0000_i1041" type="#_x0000_t75" style="width:75.75pt;height:48.75pt" o:ole="">
             <v:imagedata r:id="rId38" o:title=""/>
           </v:shape>
-          <o:OLEObject Type="Embed" ProgID="Excel.Sheet.12" ShapeID="_x0000_i1041" DrawAspect="Icon" ObjectID="_1670349813" r:id="rId39"/>
+          <o:OLEObject Type="Embed" ProgID="Excel.Sheet.12" ShapeID="_x0000_i1041" DrawAspect="Icon" ObjectID="_1671006540" r:id="rId39"/>
         </w:object>
       </w:r>
     </w:p>
@@ -9843,7 +9784,7 @@
           <v:shape id="_x0000_i1042" type="#_x0000_t75" style="width:75.75pt;height:48.75pt" o:ole="">
             <v:imagedata r:id="rId19" o:title=""/>
           </v:shape>
-          <o:OLEObject Type="Embed" ProgID="Package" ShapeID="_x0000_i1042" DrawAspect="Icon" ObjectID="_1670349814" r:id="rId40"/>
+          <o:OLEObject Type="Embed" ProgID="Package" ShapeID="_x0000_i1042" DrawAspect="Icon" ObjectID="_1671006541" r:id="rId40"/>
         </w:object>
       </w:r>
     </w:p>
@@ -9933,7 +9874,7 @@
           <v:shape id="_x0000_i1043" type="#_x0000_t75" style="width:75.75pt;height:48.75pt" o:ole="">
             <v:imagedata r:id="rId41" o:title=""/>
           </v:shape>
-          <o:OLEObject Type="Embed" ProgID="Package" ShapeID="_x0000_i1043" DrawAspect="Icon" ObjectID="_1670349815" r:id="rId42"/>
+          <o:OLEObject Type="Embed" ProgID="Package" ShapeID="_x0000_i1043" DrawAspect="Icon" ObjectID="_1671006542" r:id="rId42"/>
         </w:object>
       </w:r>
     </w:p>
@@ -9968,7 +9909,7 @@
           <v:shape id="_x0000_i1044" type="#_x0000_t75" style="width:75.75pt;height:48.75pt" o:ole="">
             <v:imagedata r:id="rId43" o:title=""/>
           </v:shape>
-          <o:OLEObject Type="Embed" ProgID="Excel.Sheet.12" ShapeID="_x0000_i1044" DrawAspect="Icon" ObjectID="_1670349816" r:id="rId44"/>
+          <o:OLEObject Type="Embed" ProgID="Excel.Sheet.12" ShapeID="_x0000_i1044" DrawAspect="Icon" ObjectID="_1671006543" r:id="rId44"/>
         </w:object>
       </w:r>
     </w:p>
@@ -10003,7 +9944,7 @@
           <v:shape id="_x0000_i1045" type="#_x0000_t75" style="width:75.75pt;height:48.75pt" o:ole="">
             <v:imagedata r:id="rId19" o:title=""/>
           </v:shape>
-          <o:OLEObject Type="Embed" ProgID="Package" ShapeID="_x0000_i1045" DrawAspect="Icon" ObjectID="_1670349817" r:id="rId45"/>
+          <o:OLEObject Type="Embed" ProgID="Package" ShapeID="_x0000_i1045" DrawAspect="Icon" ObjectID="_1671006544" r:id="rId45"/>
         </w:object>
       </w:r>
     </w:p>
@@ -10174,7 +10115,7 @@
           <v:shape id="_x0000_i1046" type="#_x0000_t75" style="width:75.75pt;height:48.75pt" o:ole="">
             <v:imagedata r:id="rId46" o:title=""/>
           </v:shape>
-          <o:OLEObject Type="Embed" ProgID="Package" ShapeID="_x0000_i1046" DrawAspect="Icon" ObjectID="_1670349818" r:id="rId47"/>
+          <o:OLEObject Type="Embed" ProgID="Package" ShapeID="_x0000_i1046" DrawAspect="Icon" ObjectID="_1671006545" r:id="rId47"/>
         </w:object>
       </w:r>
     </w:p>
@@ -10209,7 +10150,7 @@
           <v:shape id="_x0000_i1047" type="#_x0000_t75" style="width:75.75pt;height:48.75pt" o:ole="">
             <v:imagedata r:id="rId48" o:title=""/>
           </v:shape>
-          <o:OLEObject Type="Embed" ProgID="Excel.Sheet.12" ShapeID="_x0000_i1047" DrawAspect="Icon" ObjectID="_1670349819" r:id="rId49"/>
+          <o:OLEObject Type="Embed" ProgID="Excel.Sheet.12" ShapeID="_x0000_i1047" DrawAspect="Icon" ObjectID="_1671006546" r:id="rId49"/>
         </w:object>
       </w:r>
     </w:p>
@@ -10244,7 +10185,7 @@
           <v:shape id="_x0000_i1048" type="#_x0000_t75" style="width:75.75pt;height:48.75pt" o:ole="">
             <v:imagedata r:id="rId19" o:title=""/>
           </v:shape>
-          <o:OLEObject Type="Embed" ProgID="Package" ShapeID="_x0000_i1048" DrawAspect="Icon" ObjectID="_1670349820" r:id="rId50"/>
+          <o:OLEObject Type="Embed" ProgID="Package" ShapeID="_x0000_i1048" DrawAspect="Icon" ObjectID="_1671006547" r:id="rId50"/>
         </w:object>
       </w:r>
     </w:p>
@@ -10320,7 +10261,7 @@
           <v:shape id="_x0000_i1049" type="#_x0000_t75" style="width:75.75pt;height:48.75pt" o:ole="">
             <v:imagedata r:id="rId51" o:title=""/>
           </v:shape>
-          <o:OLEObject Type="Embed" ProgID="Excel.Sheet.12" ShapeID="_x0000_i1049" DrawAspect="Icon" ObjectID="_1670349821" r:id="rId52"/>
+          <o:OLEObject Type="Embed" ProgID="Excel.Sheet.12" ShapeID="_x0000_i1049" DrawAspect="Icon" ObjectID="_1671006548" r:id="rId52"/>
         </w:object>
       </w:r>
     </w:p>
@@ -10364,7 +10305,7 @@
           <v:shape id="_x0000_i1050" type="#_x0000_t75" style="width:75.75pt;height:48.75pt" o:ole="">
             <v:imagedata r:id="rId19" o:title=""/>
           </v:shape>
-          <o:OLEObject Type="Embed" ProgID="Package" ShapeID="_x0000_i1050" DrawAspect="Icon" ObjectID="_1670349822" r:id="rId53"/>
+          <o:OLEObject Type="Embed" ProgID="Package" ShapeID="_x0000_i1050" DrawAspect="Icon" ObjectID="_1671006549" r:id="rId53"/>
         </w:object>
       </w:r>
     </w:p>
@@ -10509,7 +10450,7 @@
           <v:shape id="_x0000_i1051" type="#_x0000_t75" style="width:75.75pt;height:48.75pt" o:ole="">
             <v:imagedata r:id="rId54" o:title=""/>
           </v:shape>
-          <o:OLEObject Type="Embed" ProgID="Package" ShapeID="_x0000_i1051" DrawAspect="Icon" ObjectID="_1670349823" r:id="rId55"/>
+          <o:OLEObject Type="Embed" ProgID="Package" ShapeID="_x0000_i1051" DrawAspect="Icon" ObjectID="_1671006550" r:id="rId55"/>
         </w:object>
       </w:r>
     </w:p>
@@ -10544,7 +10485,7 @@
           <v:shape id="_x0000_i1052" type="#_x0000_t75" style="width:75.75pt;height:48.75pt" o:ole="">
             <v:imagedata r:id="rId56" o:title=""/>
           </v:shape>
-          <o:OLEObject Type="Embed" ProgID="Excel.Sheet.12" ShapeID="_x0000_i1052" DrawAspect="Icon" ObjectID="_1670349824" r:id="rId57"/>
+          <o:OLEObject Type="Embed" ProgID="Excel.Sheet.12" ShapeID="_x0000_i1052" DrawAspect="Icon" ObjectID="_1671006551" r:id="rId57"/>
         </w:object>
       </w:r>
     </w:p>
@@ -10579,7 +10520,7 @@
           <v:shape id="_x0000_i1053" type="#_x0000_t75" style="width:75.75pt;height:48.75pt" o:ole="">
             <v:imagedata r:id="rId19" o:title=""/>
           </v:shape>
-          <o:OLEObject Type="Embed" ProgID="Package" ShapeID="_x0000_i1053" DrawAspect="Icon" ObjectID="_1670349825" r:id="rId58"/>
+          <o:OLEObject Type="Embed" ProgID="Package" ShapeID="_x0000_i1053" DrawAspect="Icon" ObjectID="_1671006552" r:id="rId58"/>
         </w:object>
       </w:r>
     </w:p>
@@ -10747,7 +10688,7 @@
           <v:shape id="_x0000_i1054" type="#_x0000_t75" style="width:75.75pt;height:48.75pt" o:ole="">
             <v:imagedata r:id="rId59" o:title=""/>
           </v:shape>
-          <o:OLEObject Type="Embed" ProgID="Package" ShapeID="_x0000_i1054" DrawAspect="Icon" ObjectID="_1670349826" r:id="rId60"/>
+          <o:OLEObject Type="Embed" ProgID="Package" ShapeID="_x0000_i1054" DrawAspect="Icon" ObjectID="_1671006553" r:id="rId60"/>
         </w:object>
       </w:r>
     </w:p>
@@ -11237,7 +11178,6 @@
               </w:rPr>
             </w:pPr>
             <w:proofErr w:type="spellStart"/>
-            <w:proofErr w:type="gramStart"/>
             <w:r>
               <w:rPr>
                 <w:sz w:val="20"/>
@@ -11251,15 +11191,7 @@
                 <w:sz w:val="20"/>
                 <w:szCs w:val="20"/>
               </w:rPr>
-              <w:t>(</w:t>
-            </w:r>
-            <w:proofErr w:type="gramEnd"/>
-            <w:r>
-              <w:rPr>
-                <w:sz w:val="20"/>
-                <w:szCs w:val="20"/>
-              </w:rPr>
-              <w:t>)</w:t>
+              <w:t>()</w:t>
             </w:r>
           </w:p>
         </w:tc>
@@ -11297,7 +11229,6 @@
               </w:rPr>
             </w:pPr>
             <w:proofErr w:type="spellStart"/>
-            <w:proofErr w:type="gramStart"/>
             <w:r>
               <w:rPr>
                 <w:sz w:val="20"/>
@@ -11311,15 +11242,7 @@
                 <w:sz w:val="20"/>
                 <w:szCs w:val="20"/>
               </w:rPr>
-              <w:t>(</w:t>
-            </w:r>
-            <w:proofErr w:type="gramEnd"/>
-            <w:r>
-              <w:rPr>
-                <w:sz w:val="20"/>
-                <w:szCs w:val="20"/>
-              </w:rPr>
-              <w:t>)</w:t>
+              <w:t>()</w:t>
             </w:r>
           </w:p>
         </w:tc>
@@ -11356,7 +11279,6 @@
                 <w:szCs w:val="20"/>
               </w:rPr>
             </w:pPr>
-            <w:proofErr w:type="gramStart"/>
             <w:r>
               <w:rPr>
                 <w:sz w:val="20"/>
@@ -11372,7 +11294,6 @@
               <w:t>alidate(</w:t>
             </w:r>
             <w:proofErr w:type="spellStart"/>
-            <w:proofErr w:type="gramEnd"/>
             <w:r>
               <w:rPr>
                 <w:sz w:val="20"/>
@@ -11487,7 +11408,6 @@
                 <w:szCs w:val="20"/>
               </w:rPr>
             </w:pPr>
-            <w:proofErr w:type="gramStart"/>
             <w:r>
               <w:rPr>
                 <w:sz w:val="20"/>
@@ -11500,15 +11420,7 @@
                 <w:sz w:val="20"/>
                 <w:szCs w:val="20"/>
               </w:rPr>
-              <w:t>xecute(</w:t>
-            </w:r>
-            <w:proofErr w:type="gramEnd"/>
-            <w:r>
-              <w:rPr>
-                <w:sz w:val="20"/>
-                <w:szCs w:val="20"/>
-              </w:rPr>
-              <w:t xml:space="preserve">WebDriver driver, </w:t>
+              <w:t xml:space="preserve">xecute(WebDriver driver, </w:t>
             </w:r>
             <w:proofErr w:type="spellStart"/>
             <w:r>
@@ -11577,7 +11489,6 @@
                 <w:szCs w:val="20"/>
               </w:rPr>
             </w:pPr>
-            <w:proofErr w:type="gramStart"/>
             <w:r>
               <w:rPr>
                 <w:sz w:val="20"/>
@@ -11593,7 +11504,6 @@
               <w:t>og(</w:t>
             </w:r>
             <w:proofErr w:type="spellStart"/>
-            <w:proofErr w:type="gramEnd"/>
             <w:r>
               <w:rPr>
                 <w:sz w:val="20"/>
@@ -11819,7 +11729,6 @@
               </w:rPr>
             </w:pPr>
             <w:proofErr w:type="spellStart"/>
-            <w:proofErr w:type="gramStart"/>
             <w:r>
               <w:rPr>
                 <w:sz w:val="20"/>
@@ -11833,15 +11742,7 @@
                 <w:sz w:val="20"/>
                 <w:szCs w:val="20"/>
               </w:rPr>
-              <w:t>(</w:t>
-            </w:r>
-            <w:proofErr w:type="gramEnd"/>
-            <w:r>
-              <w:rPr>
-                <w:sz w:val="20"/>
-                <w:szCs w:val="20"/>
-              </w:rPr>
-              <w:t>)</w:t>
+              <w:t>()</w:t>
             </w:r>
           </w:p>
         </w:tc>
@@ -11879,7 +11780,6 @@
               </w:rPr>
             </w:pPr>
             <w:proofErr w:type="spellStart"/>
-            <w:proofErr w:type="gramStart"/>
             <w:r>
               <w:rPr>
                 <w:sz w:val="20"/>
@@ -11895,7 +11795,6 @@
               </w:rPr>
               <w:t>(</w:t>
             </w:r>
-            <w:proofErr w:type="gramEnd"/>
             <w:r>
               <w:rPr>
                 <w:sz w:val="20"/>
@@ -11954,7 +11853,6 @@
                 <w:szCs w:val="20"/>
               </w:rPr>
             </w:pPr>
-            <w:proofErr w:type="gramStart"/>
             <w:r>
               <w:rPr>
                 <w:sz w:val="20"/>
@@ -11963,7 +11861,6 @@
               <w:t>validate(</w:t>
             </w:r>
             <w:proofErr w:type="spellStart"/>
-            <w:proofErr w:type="gramEnd"/>
             <w:r>
               <w:rPr>
                 <w:sz w:val="20"/>
@@ -12084,7 +11981,6 @@
               </w:rPr>
             </w:pPr>
             <w:proofErr w:type="spellStart"/>
-            <w:proofErr w:type="gramStart"/>
             <w:r>
               <w:rPr>
                 <w:sz w:val="20"/>
@@ -12101,7 +11997,6 @@
               <w:t>(</w:t>
             </w:r>
             <w:proofErr w:type="spellStart"/>
-            <w:proofErr w:type="gramEnd"/>
             <w:r>
               <w:rPr>
                 <w:sz w:val="20"/>
@@ -12208,7 +12103,6 @@
               </w:rPr>
             </w:pPr>
             <w:proofErr w:type="spellStart"/>
-            <w:proofErr w:type="gramStart"/>
             <w:r>
               <w:rPr>
                 <w:sz w:val="20"/>
@@ -12225,7 +12119,6 @@
               <w:t>(</w:t>
             </w:r>
             <w:proofErr w:type="spellStart"/>
-            <w:proofErr w:type="gramEnd"/>
             <w:r>
               <w:rPr>
                 <w:sz w:val="20"/>
@@ -12338,7 +12231,6 @@
                 <w:szCs w:val="20"/>
               </w:rPr>
             </w:pPr>
-            <w:proofErr w:type="gramStart"/>
             <w:r>
               <w:rPr>
                 <w:sz w:val="20"/>
@@ -12347,7 +12239,6 @@
               <w:t>log(</w:t>
             </w:r>
             <w:proofErr w:type="spellStart"/>
-            <w:proofErr w:type="gramEnd"/>
             <w:r>
               <w:rPr>
                 <w:sz w:val="20"/>
@@ -12488,7 +12379,6 @@
         <w:t xml:space="preserve">basic abstraction for all custom commands in Selmate. It provides an encapsulation of all arguments passed as input. Any custom command class should extend this class and implement the </w:t>
       </w:r>
       <w:proofErr w:type="spellStart"/>
-      <w:proofErr w:type="gramStart"/>
       <w:r>
         <w:rPr>
           <w:sz w:val="20"/>
@@ -12502,15 +12392,7 @@
           <w:sz w:val="20"/>
           <w:szCs w:val="20"/>
         </w:rPr>
-        <w:t>(</w:t>
-      </w:r>
-      <w:proofErr w:type="gramEnd"/>
-      <w:r>
-        <w:rPr>
-          <w:sz w:val="20"/>
-          <w:szCs w:val="20"/>
-        </w:rPr>
-        <w:t>)</w:t>
+        <w:t>()</w:t>
       </w:r>
       <w:r>
         <w:rPr>
@@ -12545,23 +12427,7 @@
           <w:sz w:val="20"/>
           <w:szCs w:val="20"/>
         </w:rPr>
-        <w:t xml:space="preserve">f </w:t>
-      </w:r>
-      <w:proofErr w:type="gramStart"/>
-      <w:r>
-        <w:rPr>
-          <w:sz w:val="20"/>
-          <w:szCs w:val="20"/>
-        </w:rPr>
-        <w:t>validate(</w:t>
-      </w:r>
-      <w:proofErr w:type="gramEnd"/>
-      <w:r>
-        <w:rPr>
-          <w:sz w:val="20"/>
-          <w:szCs w:val="20"/>
-        </w:rPr>
-        <w:t>) method is optional for any of the custom command class.</w:t>
+        <w:t>f validate() method is optional for any of the custom command class.</w:t>
       </w:r>
     </w:p>
     <w:tbl>
@@ -12634,7 +12500,6 @@
               </w:rPr>
             </w:pPr>
             <w:proofErr w:type="spellStart"/>
-            <w:proofErr w:type="gramStart"/>
             <w:r>
               <w:rPr>
                 <w:sz w:val="20"/>
@@ -12648,15 +12513,7 @@
                 <w:sz w:val="20"/>
                 <w:szCs w:val="20"/>
               </w:rPr>
-              <w:t>(</w:t>
-            </w:r>
-            <w:proofErr w:type="gramEnd"/>
-            <w:r>
-              <w:rPr>
-                <w:sz w:val="20"/>
-                <w:szCs w:val="20"/>
-              </w:rPr>
-              <w:t>String argument)</w:t>
+              <w:t>(String argument)</w:t>
             </w:r>
           </w:p>
         </w:tc>
@@ -12694,7 +12551,6 @@
               </w:rPr>
             </w:pPr>
             <w:proofErr w:type="spellStart"/>
-            <w:proofErr w:type="gramStart"/>
             <w:r>
               <w:rPr>
                 <w:sz w:val="20"/>
@@ -12708,15 +12564,7 @@
                 <w:sz w:val="20"/>
                 <w:szCs w:val="20"/>
               </w:rPr>
-              <w:t>(</w:t>
-            </w:r>
-            <w:proofErr w:type="gramEnd"/>
-            <w:r>
-              <w:rPr>
-                <w:sz w:val="20"/>
-                <w:szCs w:val="20"/>
-              </w:rPr>
-              <w:t>int index)</w:t>
+              <w:t>(int index)</w:t>
             </w:r>
           </w:p>
         </w:tc>
@@ -12754,7 +12602,6 @@
               </w:rPr>
             </w:pPr>
             <w:proofErr w:type="spellStart"/>
-            <w:proofErr w:type="gramStart"/>
             <w:r>
               <w:rPr>
                 <w:sz w:val="20"/>
@@ -12768,15 +12615,7 @@
                 <w:sz w:val="20"/>
                 <w:szCs w:val="20"/>
               </w:rPr>
-              <w:t>(</w:t>
-            </w:r>
-            <w:proofErr w:type="gramEnd"/>
-            <w:r>
-              <w:rPr>
-                <w:sz w:val="20"/>
-                <w:szCs w:val="20"/>
-              </w:rPr>
-              <w:t>)</w:t>
+              <w:t>()</w:t>
             </w:r>
           </w:p>
         </w:tc>
@@ -12814,7 +12653,6 @@
               </w:rPr>
             </w:pPr>
             <w:proofErr w:type="spellStart"/>
-            <w:proofErr w:type="gramStart"/>
             <w:r>
               <w:rPr>
                 <w:sz w:val="20"/>
@@ -12828,15 +12666,7 @@
                 <w:sz w:val="20"/>
                 <w:szCs w:val="20"/>
               </w:rPr>
-              <w:t>(</w:t>
-            </w:r>
-            <w:proofErr w:type="gramEnd"/>
-            <w:r>
-              <w:rPr>
-                <w:sz w:val="20"/>
-                <w:szCs w:val="20"/>
-              </w:rPr>
-              <w:t>)</w:t>
+              <w:t>()</w:t>
             </w:r>
           </w:p>
         </w:tc>
@@ -12926,23 +12756,7 @@
           <w:sz w:val="20"/>
           <w:szCs w:val="20"/>
         </w:rPr>
-        <w:t xml:space="preserve"> script. The custom command implementation class should use this class for input argument validation. The description for its operations </w:t>
-      </w:r>
-      <w:proofErr w:type="gramStart"/>
-      <w:r>
-        <w:rPr>
-          <w:sz w:val="20"/>
-          <w:szCs w:val="20"/>
-        </w:rPr>
-        <w:t>are</w:t>
-      </w:r>
-      <w:proofErr w:type="gramEnd"/>
-      <w:r>
-        <w:rPr>
-          <w:sz w:val="20"/>
-          <w:szCs w:val="20"/>
-        </w:rPr>
-        <w:t xml:space="preserve"> mentioned below:</w:t>
+        <w:t xml:space="preserve"> script. The custom command implementation class should use this class for input argument validation. The description for its operations are mentioned below:</w:t>
       </w:r>
     </w:p>
     <w:tbl>
@@ -13015,7 +12829,6 @@
               </w:rPr>
             </w:pPr>
             <w:proofErr w:type="spellStart"/>
-            <w:proofErr w:type="gramStart"/>
             <w:r>
               <w:rPr>
                 <w:rFonts w:ascii="Consolas" w:hAnsi="Consolas" w:cs="Consolas"/>
@@ -13035,7 +12848,6 @@
               </w:rPr>
               <w:t>(</w:t>
             </w:r>
-            <w:proofErr w:type="gramEnd"/>
             <w:r>
               <w:rPr>
                 <w:rFonts w:ascii="Consolas" w:hAnsi="Consolas" w:cs="Consolas"/>
@@ -13161,7 +12973,6 @@
               </w:rPr>
             </w:pPr>
             <w:proofErr w:type="spellStart"/>
-            <w:proofErr w:type="gramStart"/>
             <w:r>
               <w:rPr>
                 <w:rFonts w:ascii="Consolas" w:hAnsi="Consolas" w:cs="Consolas"/>
@@ -13179,9 +12990,44 @@
                 <w:sz w:val="20"/>
                 <w:szCs w:val="20"/>
               </w:rPr>
-              <w:t>(</w:t>
-            </w:r>
-            <w:proofErr w:type="gramEnd"/>
+              <w:t>()</w:t>
+            </w:r>
+          </w:p>
+        </w:tc>
+        <w:tc>
+          <w:tcPr>
+            <w:tcW w:w="5125" w:type="dxa"/>
+          </w:tcPr>
+          <w:p>
+            <w:pPr>
+              <w:rPr>
+                <w:sz w:val="20"/>
+                <w:szCs w:val="20"/>
+              </w:rPr>
+            </w:pPr>
+            <w:r>
+              <w:rPr>
+                <w:sz w:val="20"/>
+                <w:szCs w:val="20"/>
+              </w:rPr>
+              <w:t>Returns if any validation error occurred or not.</w:t>
+            </w:r>
+          </w:p>
+        </w:tc>
+      </w:tr>
+      <w:tr>
+        <w:tc>
+          <w:tcPr>
+            <w:tcW w:w="4225" w:type="dxa"/>
+          </w:tcPr>
+          <w:p>
+            <w:pPr>
+              <w:rPr>
+                <w:sz w:val="20"/>
+                <w:szCs w:val="20"/>
+              </w:rPr>
+            </w:pPr>
+            <w:proofErr w:type="spellStart"/>
             <w:r>
               <w:rPr>
                 <w:rFonts w:ascii="Consolas" w:hAnsi="Consolas" w:cs="Consolas"/>
@@ -13189,45 +13035,9 @@
                 <w:sz w:val="20"/>
                 <w:szCs w:val="20"/>
               </w:rPr>
-              <w:t>)</w:t>
-            </w:r>
-          </w:p>
-        </w:tc>
-        <w:tc>
-          <w:tcPr>
-            <w:tcW w:w="5125" w:type="dxa"/>
-          </w:tcPr>
-          <w:p>
-            <w:pPr>
-              <w:rPr>
-                <w:sz w:val="20"/>
-                <w:szCs w:val="20"/>
-              </w:rPr>
-            </w:pPr>
-            <w:r>
-              <w:rPr>
-                <w:sz w:val="20"/>
-                <w:szCs w:val="20"/>
-              </w:rPr>
-              <w:t>Returns if any validation error occurred or not.</w:t>
-            </w:r>
-          </w:p>
-        </w:tc>
-      </w:tr>
-      <w:tr>
-        <w:tc>
-          <w:tcPr>
-            <w:tcW w:w="4225" w:type="dxa"/>
-          </w:tcPr>
-          <w:p>
-            <w:pPr>
-              <w:rPr>
-                <w:sz w:val="20"/>
-                <w:szCs w:val="20"/>
-              </w:rPr>
-            </w:pPr>
-            <w:proofErr w:type="spellStart"/>
-            <w:proofErr w:type="gramStart"/>
+              <w:t>getMessages</w:t>
+            </w:r>
+            <w:proofErr w:type="spellEnd"/>
             <w:r>
               <w:rPr>
                 <w:rFonts w:ascii="Consolas" w:hAnsi="Consolas" w:cs="Consolas"/>
@@ -13235,27 +13045,7 @@
                 <w:sz w:val="20"/>
                 <w:szCs w:val="20"/>
               </w:rPr>
-              <w:t>getMessages</w:t>
-            </w:r>
-            <w:proofErr w:type="spellEnd"/>
-            <w:r>
-              <w:rPr>
-                <w:rFonts w:ascii="Consolas" w:hAnsi="Consolas" w:cs="Consolas"/>
-                <w:color w:val="000000"/>
-                <w:sz w:val="20"/>
-                <w:szCs w:val="20"/>
-              </w:rPr>
-              <w:t>(</w:t>
-            </w:r>
-            <w:proofErr w:type="gramEnd"/>
-            <w:r>
-              <w:rPr>
-                <w:rFonts w:ascii="Consolas" w:hAnsi="Consolas" w:cs="Consolas"/>
-                <w:color w:val="000000"/>
-                <w:sz w:val="20"/>
-                <w:szCs w:val="20"/>
-              </w:rPr>
-              <w:t>)</w:t>
+              <w:t>()</w:t>
             </w:r>
           </w:p>
         </w:tc>
@@ -13411,7 +13201,6 @@
               </w:rPr>
             </w:pPr>
             <w:proofErr w:type="spellStart"/>
-            <w:proofErr w:type="gramStart"/>
             <w:r>
               <w:rPr>
                 <w:sz w:val="20"/>
@@ -13425,15 +13214,7 @@
                 <w:sz w:val="20"/>
                 <w:szCs w:val="20"/>
               </w:rPr>
-              <w:t>(</w:t>
-            </w:r>
-            <w:proofErr w:type="gramEnd"/>
-            <w:r>
-              <w:rPr>
-                <w:sz w:val="20"/>
-                <w:szCs w:val="20"/>
-              </w:rPr>
-              <w:t>)</w:t>
+              <w:t>()</w:t>
             </w:r>
           </w:p>
         </w:tc>
@@ -13471,7 +13252,6 @@
               </w:rPr>
             </w:pPr>
             <w:proofErr w:type="spellStart"/>
-            <w:proofErr w:type="gramStart"/>
             <w:r>
               <w:rPr>
                 <w:sz w:val="20"/>
@@ -13485,15 +13265,7 @@
                 <w:sz w:val="20"/>
                 <w:szCs w:val="20"/>
               </w:rPr>
-              <w:t>(</w:t>
-            </w:r>
-            <w:proofErr w:type="gramEnd"/>
-            <w:r>
-              <w:rPr>
-                <w:sz w:val="20"/>
-                <w:szCs w:val="20"/>
-              </w:rPr>
-              <w:t>)</w:t>
+              <w:t>()</w:t>
             </w:r>
           </w:p>
         </w:tc>
@@ -13520,23 +13292,7 @@
                 <w:sz w:val="20"/>
                 <w:szCs w:val="20"/>
               </w:rPr>
-              <w:t xml:space="preserve">implicit wait time for </w:t>
-            </w:r>
-            <w:proofErr w:type="gramStart"/>
-            <w:r>
-              <w:rPr>
-                <w:sz w:val="20"/>
-                <w:szCs w:val="20"/>
-              </w:rPr>
-              <w:t>an</w:t>
-            </w:r>
-            <w:proofErr w:type="gramEnd"/>
-            <w:r>
-              <w:rPr>
-                <w:sz w:val="20"/>
-                <w:szCs w:val="20"/>
-              </w:rPr>
-              <w:t xml:space="preserve"> </w:t>
+              <w:t xml:space="preserve">implicit wait time for an </w:t>
             </w:r>
             <w:proofErr w:type="spellStart"/>
             <w:r>
@@ -13570,7 +13326,6 @@
               </w:rPr>
             </w:pPr>
             <w:proofErr w:type="spellStart"/>
-            <w:proofErr w:type="gramStart"/>
             <w:r>
               <w:rPr>
                 <w:sz w:val="20"/>
@@ -13585,15 +13340,7 @@
                 <w:sz w:val="20"/>
                 <w:szCs w:val="20"/>
               </w:rPr>
-              <w:t>(</w:t>
-            </w:r>
-            <w:proofErr w:type="gramEnd"/>
-            <w:r>
-              <w:rPr>
-                <w:sz w:val="20"/>
-                <w:szCs w:val="20"/>
-              </w:rPr>
-              <w:t>)</w:t>
+              <w:t>()</w:t>
             </w:r>
           </w:p>
         </w:tc>
@@ -13647,7 +13394,6 @@
               </w:rPr>
             </w:pPr>
             <w:proofErr w:type="spellStart"/>
-            <w:proofErr w:type="gramStart"/>
             <w:r>
               <w:rPr>
                 <w:sz w:val="20"/>
@@ -13661,15 +13407,7 @@
                 <w:sz w:val="20"/>
                 <w:szCs w:val="20"/>
               </w:rPr>
-              <w:t>(</w:t>
-            </w:r>
-            <w:proofErr w:type="gramEnd"/>
-            <w:r>
-              <w:rPr>
-                <w:sz w:val="20"/>
-                <w:szCs w:val="20"/>
-              </w:rPr>
-              <w:t>)</w:t>
+              <w:t>()</w:t>
             </w:r>
           </w:p>
         </w:tc>
@@ -13707,7 +13445,6 @@
               </w:rPr>
             </w:pPr>
             <w:proofErr w:type="spellStart"/>
-            <w:proofErr w:type="gramStart"/>
             <w:r>
               <w:rPr>
                 <w:sz w:val="20"/>
@@ -13721,15 +13458,7 @@
                 <w:sz w:val="20"/>
                 <w:szCs w:val="20"/>
               </w:rPr>
-              <w:t>(</w:t>
-            </w:r>
-            <w:proofErr w:type="gramEnd"/>
-            <w:r>
-              <w:rPr>
-                <w:sz w:val="20"/>
-                <w:szCs w:val="20"/>
-              </w:rPr>
-              <w:t>String name)</w:t>
+              <w:t>(String name)</w:t>
             </w:r>
           </w:p>
         </w:tc>
@@ -13767,7 +13496,6 @@
               </w:rPr>
             </w:pPr>
             <w:proofErr w:type="spellStart"/>
-            <w:proofErr w:type="gramStart"/>
             <w:r>
               <w:rPr>
                 <w:sz w:val="20"/>
@@ -13781,15 +13509,7 @@
                 <w:sz w:val="20"/>
                 <w:szCs w:val="20"/>
               </w:rPr>
-              <w:t>(</w:t>
-            </w:r>
-            <w:proofErr w:type="gramEnd"/>
-            <w:r>
-              <w:rPr>
-                <w:sz w:val="20"/>
-                <w:szCs w:val="20"/>
-              </w:rPr>
-              <w:t>String name)</w:t>
+              <w:t>(String name)</w:t>
             </w:r>
           </w:p>
         </w:tc>
@@ -13834,7 +13554,6 @@
               </w:rPr>
             </w:pPr>
             <w:proofErr w:type="spellStart"/>
-            <w:proofErr w:type="gramStart"/>
             <w:r>
               <w:rPr>
                 <w:sz w:val="20"/>
@@ -13848,15 +13567,7 @@
                 <w:sz w:val="20"/>
                 <w:szCs w:val="20"/>
               </w:rPr>
-              <w:t>(</w:t>
-            </w:r>
-            <w:proofErr w:type="gramEnd"/>
-            <w:r>
-              <w:rPr>
-                <w:sz w:val="20"/>
-                <w:szCs w:val="20"/>
-              </w:rPr>
-              <w:t>String name, Object value)</w:t>
+              <w:t>(String name, Object value)</w:t>
             </w:r>
           </w:p>
         </w:tc>
@@ -13938,7 +13649,6 @@
               </w:rPr>
             </w:pPr>
             <w:proofErr w:type="spellStart"/>
-            <w:proofErr w:type="gramStart"/>
             <w:r>
               <w:rPr>
                 <w:sz w:val="20"/>
@@ -13952,15 +13662,7 @@
                 <w:sz w:val="20"/>
                 <w:szCs w:val="20"/>
               </w:rPr>
-              <w:t>(</w:t>
-            </w:r>
-            <w:proofErr w:type="gramEnd"/>
-            <w:r>
-              <w:rPr>
-                <w:sz w:val="20"/>
-                <w:szCs w:val="20"/>
-              </w:rPr>
-              <w:t>String name)</w:t>
+              <w:t>(String name)</w:t>
             </w:r>
           </w:p>
         </w:tc>
@@ -14005,7 +13707,6 @@
               </w:rPr>
             </w:pPr>
             <w:proofErr w:type="spellStart"/>
-            <w:proofErr w:type="gramStart"/>
             <w:r>
               <w:rPr>
                 <w:sz w:val="20"/>
@@ -14019,15 +13720,7 @@
                 <w:sz w:val="20"/>
                 <w:szCs w:val="20"/>
               </w:rPr>
-              <w:t>(</w:t>
-            </w:r>
-            <w:proofErr w:type="gramEnd"/>
-            <w:r>
-              <w:rPr>
-                <w:sz w:val="20"/>
-                <w:szCs w:val="20"/>
-              </w:rPr>
-              <w:t xml:space="preserve">long </w:t>
+              <w:t xml:space="preserve">(long </w:t>
             </w:r>
             <w:proofErr w:type="spellStart"/>
             <w:r>
@@ -14081,7 +13774,6 @@
               </w:rPr>
             </w:pPr>
             <w:proofErr w:type="spellStart"/>
-            <w:proofErr w:type="gramStart"/>
             <w:r>
               <w:rPr>
                 <w:sz w:val="20"/>
@@ -14095,15 +13787,7 @@
                 <w:sz w:val="20"/>
                 <w:szCs w:val="20"/>
               </w:rPr>
-              <w:t>(</w:t>
-            </w:r>
-            <w:proofErr w:type="gramEnd"/>
-            <w:r>
-              <w:rPr>
-                <w:sz w:val="20"/>
-                <w:szCs w:val="20"/>
-              </w:rPr>
-              <w:t>)</w:t>
+              <w:t>()</w:t>
             </w:r>
           </w:p>
         </w:tc>
@@ -14155,7 +13839,6 @@
               </w:rPr>
             </w:pPr>
             <w:proofErr w:type="spellStart"/>
-            <w:proofErr w:type="gramStart"/>
             <w:r>
               <w:rPr>
                 <w:sz w:val="20"/>
@@ -14169,15 +13852,7 @@
                 <w:sz w:val="20"/>
                 <w:szCs w:val="20"/>
               </w:rPr>
-              <w:t>(</w:t>
-            </w:r>
-            <w:proofErr w:type="gramEnd"/>
-            <w:r>
-              <w:rPr>
-                <w:sz w:val="20"/>
-                <w:szCs w:val="20"/>
-              </w:rPr>
-              <w:t>)</w:t>
+              <w:t>()</w:t>
             </w:r>
           </w:p>
         </w:tc>
@@ -14215,7 +13890,6 @@
               </w:rPr>
             </w:pPr>
             <w:proofErr w:type="spellStart"/>
-            <w:proofErr w:type="gramStart"/>
             <w:r>
               <w:rPr>
                 <w:sz w:val="20"/>
@@ -14229,15 +13903,7 @@
                 <w:sz w:val="20"/>
                 <w:szCs w:val="20"/>
               </w:rPr>
-              <w:t>(</w:t>
-            </w:r>
-            <w:proofErr w:type="gramEnd"/>
-            <w:r>
-              <w:rPr>
-                <w:sz w:val="20"/>
-                <w:szCs w:val="20"/>
-              </w:rPr>
-              <w:t>String handle)</w:t>
+              <w:t>(String handle)</w:t>
             </w:r>
           </w:p>
         </w:tc>
@@ -14289,7 +13955,6 @@
               </w:rPr>
             </w:pPr>
             <w:proofErr w:type="spellStart"/>
-            <w:proofErr w:type="gramStart"/>
             <w:r>
               <w:rPr>
                 <w:sz w:val="20"/>
@@ -14303,15 +13968,7 @@
                 <w:sz w:val="20"/>
                 <w:szCs w:val="20"/>
               </w:rPr>
-              <w:t>(</w:t>
-            </w:r>
-            <w:proofErr w:type="gramEnd"/>
-            <w:r>
-              <w:rPr>
-                <w:sz w:val="20"/>
-                <w:szCs w:val="20"/>
-              </w:rPr>
-              <w:t>String content)</w:t>
+              <w:t>(String content)</w:t>
             </w:r>
           </w:p>
         </w:tc>
@@ -14431,23 +14088,7 @@
           <w:sz w:val="20"/>
           <w:szCs w:val="20"/>
         </w:rPr>
-        <w:t xml:space="preserve">The relevant class and the script </w:t>
-      </w:r>
-      <w:proofErr w:type="gramStart"/>
-      <w:r>
-        <w:rPr>
-          <w:sz w:val="20"/>
-          <w:szCs w:val="20"/>
-        </w:rPr>
-        <w:t>is</w:t>
-      </w:r>
-      <w:proofErr w:type="gramEnd"/>
-      <w:r>
-        <w:rPr>
-          <w:sz w:val="20"/>
-          <w:szCs w:val="20"/>
-        </w:rPr>
-        <w:t xml:space="preserve"> attached herewith.</w:t>
+        <w:t>The relevant class and the script is attached herewith.</w:t>
       </w:r>
     </w:p>
     <w:p>
@@ -14469,7 +14110,7 @@
           <v:shape id="_x0000_i1055" type="#_x0000_t75" style="width:75.75pt;height:48.75pt" o:ole="">
             <v:imagedata r:id="rId62" o:title=""/>
           </v:shape>
-          <o:OLEObject Type="Embed" ProgID="Package" ShapeID="_x0000_i1055" DrawAspect="Icon" ObjectID="_1670349827" r:id="rId63"/>
+          <o:OLEObject Type="Embed" ProgID="Package" ShapeID="_x0000_i1055" DrawAspect="Icon" ObjectID="_1671006554" r:id="rId63"/>
         </w:object>
       </w:r>
       <w:r>
@@ -14490,7 +14131,7 @@
           <v:shape id="_x0000_i1056" type="#_x0000_t75" style="width:75.75pt;height:48.75pt" o:ole="">
             <v:imagedata r:id="rId64" o:title=""/>
           </v:shape>
-          <o:OLEObject Type="Embed" ProgID="Excel.Sheet.12" ShapeID="_x0000_i1056" DrawAspect="Icon" ObjectID="_1670349828" r:id="rId65"/>
+          <o:OLEObject Type="Embed" ProgID="Excel.Sheet.12" ShapeID="_x0000_i1056" DrawAspect="Icon" ObjectID="_1671006555" r:id="rId65"/>
         </w:object>
       </w:r>
     </w:p>
@@ -14556,15 +14197,7 @@
         </w:rPr>
       </w:pPr>
       <w:r>
-        <w:t>java -D&lt;DRIVER VM ARG NAME&gt;="&lt;&lt;driver file path&gt;&gt;" -cp </w:t>
-      </w:r>
-      <w:proofErr w:type="gramStart"/>
-      <w:r>
-        <w:t>selmate-core.jar;selmate-xls-adapter.jar</w:t>
-      </w:r>
-      <w:proofErr w:type="gramEnd"/>
-      <w:r>
-        <w:t>;</w:t>
+        <w:t>java -D&lt;DRIVER VM ARG NAME&gt;="&lt;&lt;driver file path&gt;&gt;" -cp selmate-core.jar;selmate-xls-adapter.jar;</w:t>
       </w:r>
       <w:r>
         <w:rPr>
@@ -14762,45 +14395,29 @@
           <w:sz w:val="20"/>
           <w:szCs w:val="20"/>
         </w:rPr>
+        <w:t xml:space="preserve"> create</w:t>
+      </w:r>
+      <w:r>
+        <w:rPr>
+          <w:sz w:val="20"/>
+          <w:szCs w:val="20"/>
+        </w:rPr>
+        <w:t>()</w:t>
+      </w:r>
+      <w:r>
+        <w:rPr>
+          <w:sz w:val="20"/>
+          <w:szCs w:val="20"/>
+        </w:rPr>
+        <w:t xml:space="preserve"> method.</w:t>
+      </w:r>
+      <w:r>
+        <w:rPr>
+          <w:sz w:val="20"/>
+          <w:szCs w:val="20"/>
+        </w:rPr>
         <w:t xml:space="preserve"> </w:t>
       </w:r>
-      <w:proofErr w:type="gramStart"/>
-      <w:r>
-        <w:rPr>
-          <w:sz w:val="20"/>
-          <w:szCs w:val="20"/>
-        </w:rPr>
-        <w:t>create</w:t>
-      </w:r>
-      <w:r>
-        <w:rPr>
-          <w:sz w:val="20"/>
-          <w:szCs w:val="20"/>
-        </w:rPr>
-        <w:t>(</w:t>
-      </w:r>
-      <w:proofErr w:type="gramEnd"/>
-      <w:r>
-        <w:rPr>
-          <w:sz w:val="20"/>
-          <w:szCs w:val="20"/>
-        </w:rPr>
-        <w:t>)</w:t>
-      </w:r>
-      <w:r>
-        <w:rPr>
-          <w:sz w:val="20"/>
-          <w:szCs w:val="20"/>
-        </w:rPr>
-        <w:t xml:space="preserve"> method.</w:t>
-      </w:r>
-      <w:r>
-        <w:rPr>
-          <w:sz w:val="20"/>
-          <w:szCs w:val="20"/>
-        </w:rPr>
-        <w:t xml:space="preserve"> </w:t>
-      </w:r>
       <w:r>
         <w:rPr>
           <w:sz w:val="20"/>
@@ -14825,7 +14442,6 @@
         <w:t xml:space="preserve"> implementation should be passed by a VM argument “</w:t>
       </w:r>
       <w:proofErr w:type="spellStart"/>
-      <w:proofErr w:type="gramStart"/>
       <w:r>
         <w:rPr>
           <w:rFonts w:ascii="Consolas" w:hAnsi="Consolas" w:cs="Consolas"/>
@@ -14833,17 +14449,7 @@
           <w:sz w:val="20"/>
           <w:szCs w:val="20"/>
         </w:rPr>
-        <w:t>selmate.webdriver</w:t>
-      </w:r>
-      <w:proofErr w:type="gramEnd"/>
-      <w:r>
-        <w:rPr>
-          <w:rFonts w:ascii="Consolas" w:hAnsi="Consolas" w:cs="Consolas"/>
-          <w:color w:val="000000" w:themeColor="text1"/>
-          <w:sz w:val="20"/>
-          <w:szCs w:val="20"/>
-        </w:rPr>
-        <w:t>.factory</w:t>
+        <w:t>selmate.webdriver.factory</w:t>
       </w:r>
       <w:proofErr w:type="spellEnd"/>
       <w:r>
@@ -15086,21 +14692,12 @@
                 <w:szCs w:val="20"/>
               </w:rPr>
             </w:pPr>
-            <w:proofErr w:type="gramStart"/>
-            <w:r>
-              <w:rPr>
-                <w:sz w:val="20"/>
-                <w:szCs w:val="20"/>
-              </w:rPr>
-              <w:t>create(</w:t>
-            </w:r>
-            <w:proofErr w:type="gramEnd"/>
-            <w:r>
-              <w:rPr>
-                <w:sz w:val="20"/>
-                <w:szCs w:val="20"/>
-              </w:rPr>
-              <w:t>)</w:t>
+            <w:r>
+              <w:rPr>
+                <w:sz w:val="20"/>
+                <w:szCs w:val="20"/>
+              </w:rPr>
+              <w:t>create()</w:t>
             </w:r>
           </w:p>
         </w:tc>
@@ -15286,21 +14883,12 @@
         <w:t xml:space="preserve">java -cp selmate-core.jar </w:t>
       </w:r>
       <w:proofErr w:type="spellStart"/>
-      <w:proofErr w:type="gramStart"/>
-      <w:r>
-        <w:rPr>
-          <w:sz w:val="20"/>
-          <w:szCs w:val="20"/>
-        </w:rPr>
-        <w:t>com.ibm.selmate</w:t>
-      </w:r>
-      <w:proofErr w:type="gramEnd"/>
-      <w:r>
-        <w:rPr>
-          <w:sz w:val="20"/>
-          <w:szCs w:val="20"/>
-        </w:rPr>
-        <w:t>.client.SelmatePasswordEncryptor</w:t>
+      <w:r>
+        <w:rPr>
+          <w:sz w:val="20"/>
+          <w:szCs w:val="20"/>
+        </w:rPr>
+        <w:t>com.ibm.selmate.client.SelmatePasswordEncryptor</w:t>
       </w:r>
       <w:proofErr w:type="spellEnd"/>
       <w:r>
@@ -16094,7 +15682,30 @@
           <w:sz w:val="20"/>
           <w:szCs w:val="20"/>
         </w:rPr>
-        <w:t xml:space="preserve"> Internet explorer does not support headless execution.</w:t>
+        <w:t xml:space="preserve"> </w:t>
+      </w:r>
+      <w:r>
+        <w:rPr>
+          <w:sz w:val="20"/>
+          <w:szCs w:val="20"/>
+        </w:rPr>
+        <w:t>However, i</w:t>
+      </w:r>
+      <w:r>
+        <w:rPr>
+          <w:sz w:val="20"/>
+          <w:szCs w:val="20"/>
+        </w:rPr>
+        <w:t>nternet explorer does not support headless ex</w:t>
+      </w:r>
+      <w:bookmarkStart w:id="2" w:name="_GoBack"/>
+      <w:bookmarkEnd w:id="2"/>
+      <w:r>
+        <w:rPr>
+          <w:sz w:val="20"/>
+          <w:szCs w:val="20"/>
+        </w:rPr>
+        <w:t>ecution.</w:t>
       </w:r>
     </w:p>
     <w:p>
@@ -16113,8 +15724,6 @@
           <w:szCs w:val="28"/>
         </w:rPr>
       </w:pPr>
-      <w:bookmarkStart w:id="2" w:name="_GoBack"/>
-      <w:bookmarkEnd w:id="2"/>
     </w:p>
     <w:p>
       <w:pPr>
@@ -16749,12 +16358,10 @@
         <w:t>java -</w:t>
       </w:r>
       <w:proofErr w:type="spellStart"/>
-      <w:proofErr w:type="gramStart"/>
       <w:r>
         <w:t>Dwebdriver.chrome.driver</w:t>
       </w:r>
       <w:proofErr w:type="spellEnd"/>
-      <w:proofErr w:type="gramEnd"/>
       <w:r>
         <w:t>="&lt;&lt;driver file path&gt;&gt;\chromedriver.exe" –jar selmate-xls.jar --file &lt;&lt;input script path&gt;&gt;</w:t>
       </w:r>
@@ -16780,12 +16387,10 @@
         <w:t>java -</w:t>
       </w:r>
       <w:proofErr w:type="spellStart"/>
-      <w:proofErr w:type="gramStart"/>
       <w:r>
         <w:t>Dwebdriver.gecko.driver</w:t>
       </w:r>
       <w:proofErr w:type="spellEnd"/>
-      <w:proofErr w:type="gramEnd"/>
       <w:r>
         <w:t>="&lt;&lt;driver file path&gt;&gt;\geckodriver.exe" –jar selmate-xls.jar --file &lt;&lt;input script path&gt;&gt;</w:t>
       </w:r>
@@ -17966,23 +17571,7 @@
           <w:sz w:val="20"/>
           <w:szCs w:val="20"/>
         </w:rPr>
-        <w:t xml:space="preserve">It replaces the programming complexity of Selenium by its </w:t>
-      </w:r>
-      <w:proofErr w:type="gramStart"/>
-      <w:r>
-        <w:rPr>
-          <w:sz w:val="20"/>
-          <w:szCs w:val="20"/>
-        </w:rPr>
-        <w:t>command based</w:t>
-      </w:r>
-      <w:proofErr w:type="gramEnd"/>
-      <w:r>
-        <w:rPr>
-          <w:sz w:val="20"/>
-          <w:szCs w:val="20"/>
-        </w:rPr>
-        <w:t xml:space="preserve"> scripting facility using spreadsheet. </w:t>
+        <w:t xml:space="preserve">It replaces the programming complexity of Selenium by its command based scripting facility using spreadsheet. </w:t>
       </w:r>
       <w:r>
         <w:rPr>
@@ -19858,7 +19447,7 @@
 </file>
 
 <file path=customXml/itemProps1.xml><?xml version="1.0" encoding="utf-8"?>
-<ds:datastoreItem xmlns:ds="http://schemas.openxmlformats.org/officeDocument/2006/customXml" ds:itemID="{B3CCA7E3-32B8-41FC-BA24-F7F6196CE3BE}">
+<ds:datastoreItem xmlns:ds="http://schemas.openxmlformats.org/officeDocument/2006/customXml" ds:itemID="{5A2723C6-4545-4073-987E-48DD2E4EFE20}">
   <ds:schemaRefs>
     <ds:schemaRef ds:uri="http://schemas.openxmlformats.org/officeDocument/2006/bibliography"/>
   </ds:schemaRefs>

</xml_diff>